<commit_message>
perubahan tahapan, tambah persetujuan tiap tahapan, berita acaranya ada persetujuan pertahapan, tambah approvel sebelum dan setelah di aprprovel pengadaan dan pemenang
</commit_message>
<xml_diff>
--- a/Reston.EProc.Runner.IIS/Download/Report/Template/BERITA ACARA BUKA AMPLOP.docx
+++ b/Reston.EProc.Runner.IIS/Download/Report/Template/BERITA ACARA BUKA AMPLOP.docx
@@ -343,8 +343,6 @@
         </w:rPr>
         <w:t>panitia</w:t>
       </w:r>
-      <w:bookmarkStart w:id="0" w:name="_GoBack"/>
-      <w:bookmarkEnd w:id="0"/>
       <w:r>
         <w:rPr>
           <w:rFonts w:ascii="Calibri" w:hAnsi="Calibri"/>
@@ -550,377 +548,29 @@
     </w:p>
     <w:p>
       <w:pPr>
-        <w:jc w:val="both"/>
-        <w:rPr>
-          <w:rFonts w:ascii="Calibri" w:hAnsi="Calibri"/>
-        </w:rPr>
-      </w:pPr>
-      <w:r>
-        <w:rPr>
-          <w:rFonts w:ascii="Calibri" w:hAnsi="Calibri"/>
-          <w:u w:val="single"/>
-        </w:rPr>
-        <w:t>……………………</w:t>
-      </w:r>
-      <w:r>
-        <w:rPr>
-          <w:rFonts w:ascii="Calibri" w:hAnsi="Calibri"/>
-          <w:b/>
-          <w:i/>
-          <w:u w:val="single"/>
-        </w:rPr>
-        <w:t>(nama)</w:t>
-      </w:r>
-      <w:r>
-        <w:rPr>
-          <w:rFonts w:ascii="Calibri" w:hAnsi="Calibri"/>
-          <w:b/>
-          <w:i/>
-        </w:rPr>
-        <w:tab/>
-      </w:r>
-      <w:r>
-        <w:rPr>
-          <w:rFonts w:ascii="Calibri" w:hAnsi="Calibri"/>
-          <w:b/>
-          <w:i/>
-        </w:rPr>
-        <w:tab/>
-      </w:r>
-      <w:r>
-        <w:rPr>
-          <w:rFonts w:ascii="Calibri" w:hAnsi="Calibri"/>
-          <w:u w:val="single"/>
-        </w:rPr>
-        <w:t>……………………</w:t>
-      </w:r>
-      <w:r>
-        <w:rPr>
-          <w:rFonts w:ascii="Calibri" w:hAnsi="Calibri"/>
-          <w:b/>
-          <w:i/>
-          <w:u w:val="single"/>
-        </w:rPr>
-        <w:t>(nama)</w:t>
-      </w:r>
-      <w:r>
-        <w:rPr>
-          <w:rFonts w:ascii="Calibri" w:hAnsi="Calibri"/>
-          <w:b/>
-          <w:i/>
-        </w:rPr>
-        <w:tab/>
-      </w:r>
-      <w:r>
-        <w:rPr>
-          <w:rFonts w:ascii="Calibri" w:hAnsi="Calibri"/>
-          <w:b/>
-          <w:i/>
-        </w:rPr>
-        <w:tab/>
-      </w:r>
-      <w:r>
-        <w:rPr>
-          <w:rFonts w:ascii="Calibri" w:hAnsi="Calibri"/>
-          <w:u w:val="single"/>
-        </w:rPr>
-        <w:t>……………………</w:t>
-      </w:r>
-      <w:r>
-        <w:rPr>
-          <w:rFonts w:ascii="Calibri" w:hAnsi="Calibri"/>
-          <w:b/>
-          <w:i/>
-          <w:u w:val="single"/>
-        </w:rPr>
-        <w:t>(nama)</w:t>
-      </w:r>
-      <w:r>
-        <w:rPr>
-          <w:rFonts w:ascii="Calibri" w:hAnsi="Calibri"/>
-        </w:rPr>
-        <w:tab/>
-        <w:t xml:space="preserve">       </w:t>
-      </w:r>
-      <w:r>
-        <w:rPr>
-          <w:rFonts w:ascii="Calibri" w:hAnsi="Calibri"/>
-        </w:rPr>
-        <w:tab/>
-      </w:r>
-    </w:p>
-    <w:p>
-      <w:pPr>
-        <w:spacing w:line="200" w:lineRule="atLeast"/>
-        <w:jc w:val="both"/>
-        <w:rPr>
-          <w:rFonts w:ascii="Calibri" w:hAnsi="Calibri"/>
-        </w:rPr>
-      </w:pPr>
-      <w:r>
-        <w:rPr>
-          <w:rFonts w:ascii="Calibri" w:hAnsi="Calibri"/>
-        </w:rPr>
-        <w:t>……………………</w:t>
-      </w:r>
-      <w:r>
-        <w:rPr>
-          <w:rFonts w:ascii="Calibri" w:hAnsi="Calibri"/>
-          <w:b/>
-          <w:i/>
-          <w:u w:val="single"/>
-        </w:rPr>
-        <w:t>(jabatan)</w:t>
-      </w:r>
-      <w:r>
-        <w:rPr>
-          <w:rFonts w:ascii="Calibri" w:hAnsi="Calibri"/>
-        </w:rPr>
-        <w:tab/>
-      </w:r>
-      <w:r>
-        <w:rPr>
-          <w:rFonts w:ascii="Calibri" w:hAnsi="Calibri"/>
-        </w:rPr>
-        <w:tab/>
-        <w:t>……………………</w:t>
-      </w:r>
-      <w:r>
-        <w:rPr>
-          <w:rFonts w:ascii="Calibri" w:hAnsi="Calibri"/>
-          <w:b/>
-          <w:i/>
-          <w:u w:val="single"/>
-        </w:rPr>
-        <w:t>(jabatan)</w:t>
-      </w:r>
-      <w:r>
-        <w:rPr>
-          <w:rFonts w:ascii="Calibri" w:hAnsi="Calibri"/>
-          <w:b/>
-          <w:i/>
-        </w:rPr>
-        <w:tab/>
-      </w:r>
-      <w:r>
-        <w:rPr>
-          <w:rFonts w:ascii="Calibri" w:hAnsi="Calibri"/>
-          <w:b/>
-          <w:i/>
-        </w:rPr>
-        <w:tab/>
-      </w:r>
-      <w:r>
-        <w:rPr>
-          <w:rFonts w:ascii="Calibri" w:hAnsi="Calibri"/>
-        </w:rPr>
-        <w:t>……………………</w:t>
-      </w:r>
-      <w:r>
-        <w:rPr>
-          <w:rFonts w:ascii="Calibri" w:hAnsi="Calibri"/>
-          <w:b/>
-          <w:i/>
-          <w:u w:val="single"/>
-        </w:rPr>
-        <w:t>(jabatan)</w:t>
-      </w:r>
-    </w:p>
-    <w:p>
-      <w:pPr>
-        <w:spacing w:line="200" w:lineRule="atLeast"/>
-        <w:jc w:val="both"/>
-        <w:rPr>
-          <w:rFonts w:ascii="Calibri" w:hAnsi="Calibri"/>
-        </w:rPr>
-      </w:pPr>
-    </w:p>
-    <w:p>
-      <w:pPr>
-        <w:spacing w:line="200" w:lineRule="atLeast"/>
-        <w:jc w:val="both"/>
-        <w:rPr>
-          <w:rFonts w:ascii="Calibri" w:hAnsi="Calibri"/>
-        </w:rPr>
-      </w:pPr>
-    </w:p>
-    <w:p>
-      <w:pPr>
-        <w:jc w:val="both"/>
-        <w:rPr>
-          <w:rFonts w:ascii="Calibri" w:hAnsi="Calibri"/>
-        </w:rPr>
-      </w:pPr>
-      <w:r>
-        <w:rPr>
-          <w:rFonts w:ascii="Calibri" w:hAnsi="Calibri"/>
-          <w:u w:val="single"/>
-        </w:rPr>
-        <w:t>……………………</w:t>
-      </w:r>
-      <w:r>
-        <w:rPr>
-          <w:rFonts w:ascii="Calibri" w:hAnsi="Calibri"/>
-          <w:b/>
-          <w:i/>
-          <w:u w:val="single"/>
-        </w:rPr>
-        <w:t>(nama)</w:t>
-      </w:r>
-      <w:r>
-        <w:rPr>
-          <w:rFonts w:ascii="Calibri" w:hAnsi="Calibri"/>
-          <w:b/>
-          <w:i/>
-        </w:rPr>
-        <w:tab/>
-      </w:r>
-      <w:r>
-        <w:rPr>
-          <w:rFonts w:ascii="Calibri" w:hAnsi="Calibri"/>
-          <w:b/>
-          <w:i/>
-        </w:rPr>
-        <w:tab/>
-      </w:r>
-      <w:r>
-        <w:rPr>
-          <w:rFonts w:ascii="Calibri" w:hAnsi="Calibri"/>
-          <w:u w:val="single"/>
-        </w:rPr>
-        <w:t>……………………</w:t>
-      </w:r>
-      <w:r>
-        <w:rPr>
-          <w:rFonts w:ascii="Calibri" w:hAnsi="Calibri"/>
-          <w:b/>
-          <w:i/>
-          <w:u w:val="single"/>
-        </w:rPr>
-        <w:t>(nama)</w:t>
-      </w:r>
-      <w:r>
-        <w:rPr>
-          <w:rFonts w:ascii="Calibri" w:hAnsi="Calibri"/>
-          <w:b/>
-          <w:i/>
-        </w:rPr>
-        <w:tab/>
-      </w:r>
-      <w:r>
-        <w:rPr>
-          <w:rFonts w:ascii="Calibri" w:hAnsi="Calibri"/>
-          <w:b/>
-          <w:i/>
-        </w:rPr>
-        <w:tab/>
-      </w:r>
-      <w:r>
-        <w:rPr>
-          <w:rFonts w:ascii="Calibri" w:hAnsi="Calibri"/>
-          <w:u w:val="single"/>
-        </w:rPr>
-        <w:t>……………………</w:t>
-      </w:r>
-      <w:r>
-        <w:rPr>
-          <w:rFonts w:ascii="Calibri" w:hAnsi="Calibri"/>
-          <w:b/>
-          <w:i/>
-          <w:u w:val="single"/>
-        </w:rPr>
-        <w:t>(nama)</w:t>
-      </w:r>
-      <w:r>
-        <w:rPr>
-          <w:rFonts w:ascii="Calibri" w:hAnsi="Calibri"/>
-        </w:rPr>
-        <w:tab/>
-        <w:t xml:space="preserve">       </w:t>
-      </w:r>
-      <w:r>
-        <w:rPr>
-          <w:rFonts w:ascii="Calibri" w:hAnsi="Calibri"/>
-        </w:rPr>
-        <w:tab/>
-      </w:r>
-    </w:p>
-    <w:p>
-      <w:pPr>
-        <w:rPr>
-          <w:rFonts w:ascii="Calibri" w:hAnsi="Calibri"/>
-          <w:b/>
-          <w:i/>
-          <w:u w:val="single"/>
-        </w:rPr>
-      </w:pPr>
-      <w:r>
-        <w:rPr>
-          <w:rFonts w:ascii="Calibri" w:hAnsi="Calibri"/>
-        </w:rPr>
-        <w:t>……………………</w:t>
-      </w:r>
-      <w:r>
-        <w:rPr>
-          <w:rFonts w:ascii="Calibri" w:hAnsi="Calibri"/>
-          <w:b/>
-          <w:i/>
-          <w:u w:val="single"/>
-        </w:rPr>
-        <w:t>(jabatan)</w:t>
-      </w:r>
-      <w:r>
-        <w:rPr>
-          <w:rFonts w:ascii="Calibri" w:hAnsi="Calibri"/>
-        </w:rPr>
-        <w:tab/>
-      </w:r>
-      <w:r>
-        <w:rPr>
-          <w:rFonts w:ascii="Calibri" w:hAnsi="Calibri"/>
-        </w:rPr>
-        <w:tab/>
-        <w:t>……………………</w:t>
-      </w:r>
-      <w:r>
-        <w:rPr>
-          <w:rFonts w:ascii="Calibri" w:hAnsi="Calibri"/>
-          <w:b/>
-          <w:i/>
-          <w:u w:val="single"/>
-        </w:rPr>
-        <w:t>(jabatan)</w:t>
-      </w:r>
-      <w:r>
-        <w:rPr>
-          <w:rFonts w:ascii="Calibri" w:hAnsi="Calibri"/>
-          <w:b/>
-          <w:i/>
-        </w:rPr>
-        <w:tab/>
-      </w:r>
-      <w:r>
-        <w:rPr>
-          <w:rFonts w:ascii="Calibri" w:hAnsi="Calibri"/>
-          <w:b/>
-          <w:i/>
-        </w:rPr>
-        <w:tab/>
-      </w:r>
-      <w:r>
-        <w:rPr>
-          <w:rFonts w:ascii="Calibri" w:hAnsi="Calibri"/>
-        </w:rPr>
-        <w:t>……………………</w:t>
-      </w:r>
-      <w:r>
-        <w:rPr>
-          <w:rFonts w:ascii="Calibri" w:hAnsi="Calibri"/>
-          <w:b/>
-          <w:i/>
-          <w:u w:val="single"/>
-        </w:rPr>
-        <w:t>(jabatan)</w:t>
+        <w:rPr>
+          <w:rFonts w:ascii="Calibri" w:hAnsi="Calibri"/>
+          <w:bCs/>
+          <w:iCs/>
+        </w:rPr>
+      </w:pPr>
+      <w:r>
+        <w:rPr>
+          <w:rFonts w:ascii="Calibri" w:hAnsi="Calibri"/>
+          <w:bCs/>
+          <w:iCs/>
+        </w:rPr>
+        <w:t>{table3</w:t>
+      </w:r>
+      <w:bookmarkStart w:id="0" w:name="_GoBack"/>
+      <w:bookmarkEnd w:id="0"/>
+      <w:r>
+        <w:rPr>
+          <w:rFonts w:ascii="Calibri" w:hAnsi="Calibri"/>
+          <w:bCs/>
+          <w:iCs/>
+        </w:rPr>
+        <w:t>}</w:t>
       </w:r>
     </w:p>
     <w:p>

</xml_diff>